<commit_message>
15.11.2024 - Video 61 bitti. 1. Database CodeFirst tablo oluşturma işlemi tamamlandı.
</commit_message>
<xml_diff>
--- a/Udemy.OgrenciTakip.Model/Udemy.OgrenciTakip.Model.DOCX
+++ b/Udemy.OgrenciTakip.Model/Udemy.OgrenciTakip.Model.DOCX
@@ -1,20 +1,1304 @@
 
 <file path=word/document.xml><?xml version="1.0" encoding="utf-8"?>
-<w:document xmlns:wpc="http://schemas.microsoft.com/office/word/2010/wordprocessingCanvas" xmlns:cx="http://schemas.microsoft.com/office/drawing/2014/chartex" xmlns:cx1="http://schemas.microsoft.com/office/drawing/2015/9/8/chartex" xmlns:cx2="http://schemas.microsoft.com/office/drawing/2015/10/21/chartex" xmlns:cx3="http://schemas.microsoft.com/office/drawing/2016/5/9/chartex" xmlns:cx4="http://schemas.microsoft.com/office/drawing/2016/5/10/chartex" xmlns:cx5="http://schemas.microsoft.com/office/drawing/2016/5/11/chartex" xmlns:cx6="http://schemas.microsoft.com/office/drawing/2016/5/12/chartex" xmlns:cx7="http://schemas.microsoft.com/office/drawing/2016/5/13/chartex" xmlns:cx8="http://schemas.microsoft.com/office/drawing/2016/5/14/chartex" xmlns:mc="http://schemas.openxmlformats.org/markup-compatibility/2006" xmlns:aink="http://schemas.microsoft.com/office/drawing/2016/ink" xmlns:am3d="http://schemas.microsoft.com/office/drawing/2017/model3d" xmlns:o="urn:schemas-microsoft-com:office:office" xmlns:oel="http://schemas.microsoft.com/office/2019/extlst" xmlns:r="http://schemas.openxmlformats.org/officeDocument/2006/relationships" xmlns:m="http://schemas.openxmlformats.org/officeDocument/2006/math" xmlns:v="urn:schemas-microsoft-com:vml" xmlns:wp14="http://schemas.microsoft.com/office/word/2010/wordprocessingDrawing" xmlns:wp="http://schemas.openxmlformats.org/drawingml/2006/wordprocessingDrawing" xmlns:w10="urn:schemas-microsoft-com:office:word" xmlns:w="http://schemas.openxmlformats.org/wordprocessingml/2006/main" xmlns:w14="http://schemas.microsoft.com/office/word/2010/wordml" xmlns:w15="http://schemas.microsoft.com/office/word/2012/wordml" xmlns:w16cex="http://schemas.microsoft.com/office/word/2018/wordml/cex" xmlns:w16cid="http://schemas.microsoft.com/office/word/2016/wordml/cid" xmlns:w16="http://schemas.microsoft.com/office/word/2018/wordml" xmlns:w16sdtdh="http://schemas.microsoft.com/office/word/2020/wordml/sdtdatahash" xmlns:w16se="http://schemas.microsoft.com/office/word/2015/wordml/symex" xmlns:wpg="http://schemas.microsoft.com/office/word/2010/wordprocessingGroup" xmlns:wpi="http://schemas.microsoft.com/office/word/2010/wordprocessingInk" xmlns:wne="http://schemas.microsoft.com/office/word/2006/wordml" xmlns:wps="http://schemas.microsoft.com/office/word/2010/wordprocessingShape" mc:Ignorable="w14 w15 w16se w16cid w16 w16cex w16sdtdh wp14">
+<w:document xmlns:wpc="http://schemas.microsoft.com/office/word/2010/wordprocessingCanvas" xmlns:cx="http://schemas.microsoft.com/office/drawing/2014/chartex" xmlns:cx1="http://schemas.microsoft.com/office/drawing/2015/9/8/chartex" xmlns:cx2="http://schemas.microsoft.com/office/drawing/2015/10/21/chartex" xmlns:cx3="http://schemas.microsoft.com/office/drawing/2016/5/9/chartex" xmlns:cx4="http://schemas.microsoft.com/office/drawing/2016/5/10/chartex" xmlns:cx5="http://schemas.microsoft.com/office/drawing/2016/5/11/chartex" xmlns:cx6="http://schemas.microsoft.com/office/drawing/2016/5/12/chartex" xmlns:cx7="http://schemas.microsoft.com/office/drawing/2016/5/13/chartex" xmlns:cx8="http://schemas.microsoft.com/office/drawing/2016/5/14/chartex" xmlns:mc="http://schemas.openxmlformats.org/markup-compatibility/2006" xmlns:aink="http://schemas.microsoft.com/office/drawing/2016/ink" xmlns:am3d="http://schemas.microsoft.com/office/drawing/2017/model3d" xmlns:o="urn:schemas-microsoft-com:office:office" xmlns:oel="http://schemas.microsoft.com/office/2019/extlst" xmlns:r="http://schemas.openxmlformats.org/officeDocument/2006/relationships" xmlns:m="http://schemas.openxmlformats.org/officeDocument/2006/math" xmlns:v="urn:schemas-microsoft-com:vml" xmlns:wp14="http://schemas.microsoft.com/office/word/2010/wordprocessingDrawing" xmlns:wp="http://schemas.openxmlformats.org/drawingml/2006/wordprocessingDrawing" xmlns:w10="urn:schemas-microsoft-com:office:word" xmlns:w="http://schemas.openxmlformats.org/wordprocessingml/2006/main" xmlns:w14="http://schemas.microsoft.com/office/word/2010/wordml" xmlns:w15="http://schemas.microsoft.com/office/word/2012/wordml" xmlns:w16cex="http://schemas.microsoft.com/office/word/2018/wordml/cex" xmlns:w16cid="http://schemas.microsoft.com/office/word/2016/wordml/cid" xmlns:w16="http://schemas.microsoft.com/office/word/2018/wordml" xmlns:w16du="http://schemas.microsoft.com/office/word/2023/wordml/word16du" xmlns:w16sdtdh="http://schemas.microsoft.com/office/word/2020/wordml/sdtdatahash" xmlns:w16se="http://schemas.microsoft.com/office/word/2015/wordml/symex" xmlns:wpg="http://schemas.microsoft.com/office/word/2010/wordprocessingGroup" xmlns:wpi="http://schemas.microsoft.com/office/word/2010/wordprocessingInk" xmlns:wne="http://schemas.microsoft.com/office/word/2006/wordml" xmlns:wps="http://schemas.microsoft.com/office/word/2010/wordprocessingShape" mc:Ignorable="w14 w15 w16se w16cid w16 w16cex w16sdtdh w16du wp14">
   <w:body>
     <w:p>
       <w:pPr>
         <w:pStyle w:val="Heading1"/>
       </w:pPr>
       <w:r>
-        <w:t>BASE klasörü</w:t>
-      </w:r>
+        <w:t xml:space="preserve">BASE </w:t>
+      </w:r>
+      <w:proofErr w:type="spellStart"/>
+      <w:r>
+        <w:t>klasörü</w:t>
+      </w:r>
+      <w:proofErr w:type="spellEnd"/>
     </w:p>
     <w:p>
-      <w:r>
-        <w:t>Oluşturulacak base entity’leri tutacak olan klasör.</w:t>
+      <w:proofErr w:type="spellStart"/>
+      <w:r>
+        <w:t>Oluşturulacak</w:t>
+      </w:r>
+      <w:proofErr w:type="spellEnd"/>
+      <w:r>
+        <w:t xml:space="preserve"> base </w:t>
+      </w:r>
+      <w:proofErr w:type="spellStart"/>
+      <w:r>
+        <w:t>entity’leri</w:t>
+      </w:r>
+      <w:proofErr w:type="spellEnd"/>
+      <w:r>
+        <w:t xml:space="preserve"> </w:t>
+      </w:r>
+      <w:proofErr w:type="spellStart"/>
+      <w:r>
+        <w:t>tutacak</w:t>
+      </w:r>
+      <w:proofErr w:type="spellEnd"/>
+      <w:r>
+        <w:t xml:space="preserve"> </w:t>
+      </w:r>
+      <w:proofErr w:type="spellStart"/>
+      <w:r>
+        <w:t>olan</w:t>
+      </w:r>
+      <w:proofErr w:type="spellEnd"/>
+      <w:r>
+        <w:t xml:space="preserve"> </w:t>
+      </w:r>
+      <w:proofErr w:type="spellStart"/>
+      <w:r>
+        <w:t>klasör</w:t>
+      </w:r>
+      <w:proofErr w:type="spellEnd"/>
+      <w:r>
+        <w:t>.</w:t>
       </w:r>
     </w:p>
+    <w:p/>
+    <w:p>
+      <w:pPr>
+        <w:pStyle w:val="Heading1"/>
+      </w:pPr>
+      <w:proofErr w:type="spellStart"/>
+      <w:r>
+        <w:t>BaseEntity</w:t>
+      </w:r>
+      <w:proofErr w:type="spellEnd"/>
+      <w:r>
+        <w:t xml:space="preserve"> </w:t>
+      </w:r>
+      <w:proofErr w:type="spellStart"/>
+      <w:r>
+        <w:t>düzenlemeler</w:t>
+      </w:r>
+      <w:proofErr w:type="spellEnd"/>
+    </w:p>
+    <w:p>
+      <w:r>
+        <w:t xml:space="preserve">Entity Framework; </w:t>
+      </w:r>
+      <w:proofErr w:type="spellStart"/>
+      <w:r>
+        <w:t>codefirst</w:t>
+      </w:r>
+      <w:proofErr w:type="spellEnd"/>
+      <w:r>
+        <w:t xml:space="preserve"> </w:t>
+      </w:r>
+      <w:proofErr w:type="spellStart"/>
+      <w:r>
+        <w:t>ile</w:t>
+      </w:r>
+      <w:proofErr w:type="spellEnd"/>
+      <w:r>
+        <w:t xml:space="preserve"> </w:t>
+      </w:r>
+      <w:proofErr w:type="spellStart"/>
+      <w:r>
+        <w:t>tablo</w:t>
+      </w:r>
+      <w:proofErr w:type="spellEnd"/>
+      <w:r>
+        <w:t xml:space="preserve"> </w:t>
+      </w:r>
+      <w:proofErr w:type="spellStart"/>
+      <w:r>
+        <w:t>oluştururken</w:t>
+      </w:r>
+      <w:proofErr w:type="spellEnd"/>
+      <w:r>
+        <w:t xml:space="preserve">, </w:t>
+      </w:r>
+      <w:proofErr w:type="spellStart"/>
+      <w:r>
+        <w:t>bazı</w:t>
+      </w:r>
+      <w:proofErr w:type="spellEnd"/>
+      <w:r>
+        <w:t xml:space="preserve"> </w:t>
+      </w:r>
+      <w:proofErr w:type="spellStart"/>
+      <w:r>
+        <w:t>dataları</w:t>
+      </w:r>
+      <w:proofErr w:type="spellEnd"/>
+      <w:r>
+        <w:t xml:space="preserve"> </w:t>
+      </w:r>
+      <w:proofErr w:type="spellStart"/>
+      <w:r>
+        <w:t>istemediğimiz</w:t>
+      </w:r>
+      <w:proofErr w:type="spellEnd"/>
+      <w:r>
+        <w:t xml:space="preserve"> </w:t>
+      </w:r>
+      <w:proofErr w:type="spellStart"/>
+      <w:r>
+        <w:t>gibi</w:t>
+      </w:r>
+      <w:proofErr w:type="spellEnd"/>
+      <w:r>
+        <w:t xml:space="preserve"> </w:t>
+      </w:r>
+      <w:proofErr w:type="spellStart"/>
+      <w:r>
+        <w:t>tabloya</w:t>
+      </w:r>
+      <w:proofErr w:type="spellEnd"/>
+      <w:r>
+        <w:t xml:space="preserve"> </w:t>
+      </w:r>
+      <w:proofErr w:type="spellStart"/>
+      <w:r>
+        <w:t>oluşturabilir</w:t>
+      </w:r>
+      <w:proofErr w:type="spellEnd"/>
+      <w:r>
+        <w:t xml:space="preserve">. </w:t>
+      </w:r>
+      <w:proofErr w:type="spellStart"/>
+      <w:r>
+        <w:t>Bunlara</w:t>
+      </w:r>
+      <w:proofErr w:type="spellEnd"/>
+      <w:r>
+        <w:t xml:space="preserve"> </w:t>
+      </w:r>
+      <w:proofErr w:type="spellStart"/>
+      <w:r>
+        <w:t>kod</w:t>
+      </w:r>
+      <w:proofErr w:type="spellEnd"/>
+      <w:r>
+        <w:t xml:space="preserve"> </w:t>
+      </w:r>
+      <w:proofErr w:type="spellStart"/>
+      <w:r>
+        <w:t>tarafında</w:t>
+      </w:r>
+      <w:proofErr w:type="spellEnd"/>
+      <w:r>
+        <w:t xml:space="preserve"> </w:t>
+      </w:r>
+      <w:proofErr w:type="spellStart"/>
+      <w:r>
+        <w:t>müdehale</w:t>
+      </w:r>
+      <w:proofErr w:type="spellEnd"/>
+      <w:r>
+        <w:t xml:space="preserve"> </w:t>
+      </w:r>
+      <w:proofErr w:type="spellStart"/>
+      <w:r>
+        <w:t>etmemiz</w:t>
+      </w:r>
+      <w:proofErr w:type="spellEnd"/>
+      <w:r>
+        <w:t xml:space="preserve"> </w:t>
+      </w:r>
+      <w:proofErr w:type="spellStart"/>
+      <w:r>
+        <w:t>gerekir</w:t>
+      </w:r>
+      <w:proofErr w:type="spellEnd"/>
+      <w:r>
+        <w:t>.</w:t>
+      </w:r>
+    </w:p>
+    <w:p>
+      <w:proofErr w:type="spellStart"/>
+      <w:r>
+        <w:t>Örneğin</w:t>
+      </w:r>
+      <w:proofErr w:type="spellEnd"/>
+      <w:r>
+        <w:t xml:space="preserve"> “Id” </w:t>
+      </w:r>
+      <w:proofErr w:type="spellStart"/>
+      <w:r>
+        <w:t>alanının</w:t>
+      </w:r>
+      <w:proofErr w:type="spellEnd"/>
+    </w:p>
+    <w:p>
+      <w:pPr>
+        <w:pStyle w:val="ListParagraph"/>
+        <w:numPr>
+          <w:ilvl w:val="0"/>
+          <w:numId w:val="1"/>
+        </w:numPr>
+      </w:pPr>
+      <w:proofErr w:type="spellStart"/>
+      <w:r>
+        <w:t>Tabloda</w:t>
+      </w:r>
+      <w:proofErr w:type="spellEnd"/>
+      <w:r>
+        <w:t xml:space="preserve"> ilk </w:t>
+      </w:r>
+      <w:proofErr w:type="spellStart"/>
+      <w:r>
+        <w:t>sırada</w:t>
+      </w:r>
+      <w:proofErr w:type="spellEnd"/>
+      <w:r>
+        <w:t xml:space="preserve"> </w:t>
+      </w:r>
+      <w:proofErr w:type="spellStart"/>
+      <w:r>
+        <w:t>yer</w:t>
+      </w:r>
+      <w:proofErr w:type="spellEnd"/>
+      <w:r>
+        <w:t xml:space="preserve"> </w:t>
+      </w:r>
+      <w:proofErr w:type="spellStart"/>
+      <w:r>
+        <w:t>alması</w:t>
+      </w:r>
+      <w:proofErr w:type="spellEnd"/>
+    </w:p>
+    <w:p>
+      <w:pPr>
+        <w:pStyle w:val="ListParagraph"/>
+        <w:numPr>
+          <w:ilvl w:val="0"/>
+          <w:numId w:val="1"/>
+        </w:numPr>
+      </w:pPr>
+      <w:r>
+        <w:t xml:space="preserve">Key </w:t>
+      </w:r>
+      <w:proofErr w:type="spellStart"/>
+      <w:r>
+        <w:t>alanı</w:t>
+      </w:r>
+      <w:proofErr w:type="spellEnd"/>
+      <w:r>
+        <w:t xml:space="preserve"> </w:t>
+      </w:r>
+      <w:proofErr w:type="spellStart"/>
+      <w:r>
+        <w:t>olarak</w:t>
+      </w:r>
+      <w:proofErr w:type="spellEnd"/>
+      <w:r>
+        <w:t xml:space="preserve"> </w:t>
+      </w:r>
+      <w:proofErr w:type="spellStart"/>
+      <w:r>
+        <w:t>belirtmek</w:t>
+      </w:r>
+      <w:proofErr w:type="spellEnd"/>
+      <w:r>
+        <w:t xml:space="preserve"> </w:t>
+      </w:r>
+    </w:p>
+    <w:p>
+      <w:pPr>
+        <w:pStyle w:val="ListParagraph"/>
+        <w:numPr>
+          <w:ilvl w:val="0"/>
+          <w:numId w:val="1"/>
+        </w:numPr>
+      </w:pPr>
+      <w:proofErr w:type="spellStart"/>
+      <w:r>
+        <w:t>Otomatik</w:t>
+      </w:r>
+      <w:proofErr w:type="spellEnd"/>
+      <w:r>
+        <w:t xml:space="preserve"> </w:t>
+      </w:r>
+      <w:proofErr w:type="spellStart"/>
+      <w:r>
+        <w:t>artımını</w:t>
+      </w:r>
+      <w:proofErr w:type="spellEnd"/>
+      <w:r>
+        <w:t xml:space="preserve"> </w:t>
+      </w:r>
+      <w:proofErr w:type="spellStart"/>
+      <w:r>
+        <w:t>kapatmak</w:t>
+      </w:r>
+      <w:proofErr w:type="spellEnd"/>
+      <w:r>
+        <w:t xml:space="preserve"> </w:t>
+      </w:r>
+      <w:proofErr w:type="spellStart"/>
+      <w:r>
+        <w:t>için</w:t>
+      </w:r>
+      <w:proofErr w:type="spellEnd"/>
+      <w:r>
+        <w:t xml:space="preserve"> </w:t>
+      </w:r>
+      <w:proofErr w:type="spellStart"/>
+      <w:r>
+        <w:t>aşağıdakiler</w:t>
+      </w:r>
+      <w:proofErr w:type="spellEnd"/>
+      <w:r>
+        <w:t xml:space="preserve"> </w:t>
+      </w:r>
+      <w:proofErr w:type="spellStart"/>
+      <w:r>
+        <w:t>yapılmalıdır</w:t>
+      </w:r>
+      <w:proofErr w:type="spellEnd"/>
+      <w:r>
+        <w:t>.</w:t>
+      </w:r>
+    </w:p>
+    <w:p/>
+    <w:p>
+      <w:pPr>
+        <w:shd w:val="clear" w:color="auto" w:fill="272822"/>
+      </w:pPr>
+      <w:r>
+        <w:rPr>
+          <w:rFonts w:ascii="Courier New" w:hAnsi="Courier New" w:cs="Courier New"/>
+          <w:color w:val="DDDDDD"/>
+        </w:rPr>
+        <w:t>[</w:t>
+      </w:r>
+      <w:proofErr w:type="gramStart"/>
+      <w:r>
+        <w:rPr>
+          <w:rFonts w:ascii="Courier New" w:hAnsi="Courier New" w:cs="Courier New"/>
+          <w:b/>
+          <w:color w:val="F92672"/>
+        </w:rPr>
+        <w:t>Column</w:t>
+      </w:r>
+      <w:r>
+        <w:rPr>
+          <w:rFonts w:ascii="Courier New" w:hAnsi="Courier New" w:cs="Courier New"/>
+          <w:color w:val="DDDDDD"/>
+        </w:rPr>
+        <w:t>(</w:t>
+      </w:r>
+      <w:proofErr w:type="gramEnd"/>
+      <w:r>
+        <w:rPr>
+          <w:rFonts w:ascii="Courier New" w:hAnsi="Courier New" w:cs="Courier New"/>
+          <w:b/>
+          <w:color w:val="F92672"/>
+        </w:rPr>
+        <w:t>Order</w:t>
+      </w:r>
+      <w:r>
+        <w:rPr>
+          <w:rFonts w:ascii="Courier New" w:hAnsi="Courier New" w:cs="Courier New"/>
+          <w:color w:val="DDDDDD"/>
+        </w:rPr>
+        <w:t xml:space="preserve"> = 0), Key, </w:t>
+      </w:r>
+      <w:proofErr w:type="spellStart"/>
+      <w:r>
+        <w:rPr>
+          <w:rFonts w:ascii="Courier New" w:hAnsi="Courier New" w:cs="Courier New"/>
+          <w:color w:val="DDDDDD"/>
+        </w:rPr>
+        <w:t>DatabaseGenerated</w:t>
+      </w:r>
+      <w:proofErr w:type="spellEnd"/>
+      <w:r>
+        <w:rPr>
+          <w:rFonts w:ascii="Courier New" w:hAnsi="Courier New" w:cs="Courier New"/>
+          <w:color w:val="DDDDDD"/>
+        </w:rPr>
+        <w:t>(</w:t>
+      </w:r>
+      <w:proofErr w:type="spellStart"/>
+      <w:r>
+        <w:rPr>
+          <w:rFonts w:ascii="Courier New" w:hAnsi="Courier New" w:cs="Courier New"/>
+          <w:color w:val="DDDDDD"/>
+        </w:rPr>
+        <w:t>DatabaseGeneratedOption.</w:t>
+      </w:r>
+      <w:r>
+        <w:rPr>
+          <w:rFonts w:ascii="Courier New" w:hAnsi="Courier New" w:cs="Courier New"/>
+          <w:b/>
+          <w:color w:val="F92672"/>
+        </w:rPr>
+        <w:t>None</w:t>
+      </w:r>
+      <w:proofErr w:type="spellEnd"/>
+      <w:r>
+        <w:rPr>
+          <w:rFonts w:ascii="Courier New" w:hAnsi="Courier New" w:cs="Courier New"/>
+          <w:color w:val="DDDDDD"/>
+        </w:rPr>
+        <w:t xml:space="preserve">)]  </w:t>
+      </w:r>
+      <w:r>
+        <w:rPr>
+          <w:rFonts w:ascii="Courier New" w:hAnsi="Courier New" w:cs="Courier New"/>
+          <w:color w:val="DDDDDD"/>
+        </w:rPr>
+        <w:br/>
+      </w:r>
+      <w:r>
+        <w:rPr>
+          <w:rFonts w:ascii="Courier New" w:hAnsi="Courier New" w:cs="Courier New"/>
+          <w:color w:val="A6E22E"/>
+        </w:rPr>
+        <w:t>public</w:t>
+      </w:r>
+      <w:r>
+        <w:rPr>
+          <w:rFonts w:ascii="Courier New" w:hAnsi="Courier New" w:cs="Courier New"/>
+          <w:color w:val="DDDDDD"/>
+        </w:rPr>
+        <w:t xml:space="preserve"> long Id { </w:t>
+      </w:r>
+      <w:r>
+        <w:rPr>
+          <w:rFonts w:ascii="Courier New" w:hAnsi="Courier New" w:cs="Courier New"/>
+          <w:b/>
+          <w:color w:val="F92672"/>
+        </w:rPr>
+        <w:t>get</w:t>
+      </w:r>
+      <w:r>
+        <w:rPr>
+          <w:rFonts w:ascii="Courier New" w:hAnsi="Courier New" w:cs="Courier New"/>
+          <w:color w:val="DDDDDD"/>
+        </w:rPr>
+        <w:t xml:space="preserve">; </w:t>
+      </w:r>
+      <w:r>
+        <w:rPr>
+          <w:rFonts w:ascii="Courier New" w:hAnsi="Courier New" w:cs="Courier New"/>
+          <w:b/>
+          <w:color w:val="F92672"/>
+        </w:rPr>
+        <w:t>set</w:t>
+      </w:r>
+      <w:r>
+        <w:rPr>
+          <w:rFonts w:ascii="Courier New" w:hAnsi="Courier New" w:cs="Courier New"/>
+          <w:color w:val="DDDDDD"/>
+        </w:rPr>
+        <w:t>; }</w:t>
+      </w:r>
+    </w:p>
+    <w:p/>
+    <w:p/>
+    <w:p>
+      <w:pPr>
+        <w:pStyle w:val="ListParagraph"/>
+        <w:numPr>
+          <w:ilvl w:val="0"/>
+          <w:numId w:val="2"/>
+        </w:numPr>
+      </w:pPr>
+      <w:proofErr w:type="gramStart"/>
+      <w:r>
+        <w:rPr>
+          <w:b/>
+          <w:bCs/>
+          <w:highlight w:val="yellow"/>
+        </w:rPr>
+        <w:t>Column(</w:t>
+      </w:r>
+      <w:proofErr w:type="gramEnd"/>
+      <w:r>
+        <w:rPr>
+          <w:b/>
+          <w:bCs/>
+          <w:highlight w:val="yellow"/>
+        </w:rPr>
+        <w:t>Order = 0)</w:t>
+      </w:r>
+      <w:r>
+        <w:rPr>
+          <w:b/>
+          <w:bCs/>
+          <w:highlight w:val="yellow"/>
+        </w:rPr>
+        <w:t>:</w:t>
+      </w:r>
+      <w:r>
+        <w:rPr>
+          <w:rFonts w:ascii="Consolas" w:hAnsi="Consolas" w:cs="Courier New"/>
+          <w:color w:val="666600"/>
+          <w:sz w:val="17"/>
+          <w:szCs w:val="17"/>
+        </w:rPr>
+        <w:t xml:space="preserve"> </w:t>
+      </w:r>
+      <w:r>
+        <w:t xml:space="preserve">database de </w:t>
+      </w:r>
+      <w:proofErr w:type="spellStart"/>
+      <w:r>
+        <w:t>sıralama</w:t>
+      </w:r>
+      <w:proofErr w:type="spellEnd"/>
+      <w:r>
+        <w:t xml:space="preserve"> </w:t>
+      </w:r>
+      <w:proofErr w:type="spellStart"/>
+      <w:r>
+        <w:t>rakamını</w:t>
+      </w:r>
+      <w:proofErr w:type="spellEnd"/>
+      <w:r>
+        <w:t xml:space="preserve"> </w:t>
+      </w:r>
+      <w:proofErr w:type="spellStart"/>
+      <w:r>
+        <w:t>belirtir</w:t>
+      </w:r>
+      <w:proofErr w:type="spellEnd"/>
+      <w:r>
+        <w:t xml:space="preserve">. Burada ilk </w:t>
+      </w:r>
+      <w:proofErr w:type="spellStart"/>
+      <w:r>
+        <w:t>sırada</w:t>
+      </w:r>
+      <w:proofErr w:type="spellEnd"/>
+      <w:r>
+        <w:t xml:space="preserve"> </w:t>
+      </w:r>
+      <w:proofErr w:type="spellStart"/>
+      <w:r>
+        <w:t>yani</w:t>
+      </w:r>
+      <w:proofErr w:type="spellEnd"/>
+      <w:r>
+        <w:t xml:space="preserve"> 0. </w:t>
+      </w:r>
+      <w:proofErr w:type="spellStart"/>
+      <w:r>
+        <w:t>indekste</w:t>
+      </w:r>
+      <w:proofErr w:type="spellEnd"/>
+      <w:r>
+        <w:t xml:space="preserve"> </w:t>
+      </w:r>
+      <w:proofErr w:type="spellStart"/>
+      <w:r>
+        <w:t>yer</w:t>
+      </w:r>
+      <w:proofErr w:type="spellEnd"/>
+      <w:r>
+        <w:t xml:space="preserve"> </w:t>
+      </w:r>
+      <w:proofErr w:type="spellStart"/>
+      <w:r>
+        <w:t>almasını</w:t>
+      </w:r>
+      <w:proofErr w:type="spellEnd"/>
+      <w:r>
+        <w:t xml:space="preserve"> </w:t>
+      </w:r>
+      <w:proofErr w:type="spellStart"/>
+      <w:r>
+        <w:t>istedik</w:t>
+      </w:r>
+      <w:proofErr w:type="spellEnd"/>
+      <w:r>
+        <w:t>.</w:t>
+      </w:r>
+    </w:p>
+    <w:p>
+      <w:pPr>
+        <w:pStyle w:val="ListParagraph"/>
+        <w:numPr>
+          <w:ilvl w:val="0"/>
+          <w:numId w:val="2"/>
+        </w:numPr>
+      </w:pPr>
+      <w:r>
+        <w:rPr>
+          <w:b/>
+          <w:bCs/>
+          <w:highlight w:val="yellow"/>
+        </w:rPr>
+        <w:t>Key</w:t>
+      </w:r>
+      <w:r>
+        <w:rPr>
+          <w:highlight w:val="yellow"/>
+        </w:rPr>
+        <w:t>:</w:t>
+      </w:r>
+      <w:r>
+        <w:t xml:space="preserve"> </w:t>
+      </w:r>
+      <w:proofErr w:type="spellStart"/>
+      <w:r>
+        <w:t>alanı</w:t>
+      </w:r>
+      <w:proofErr w:type="spellEnd"/>
+      <w:r>
+        <w:t xml:space="preserve"> Id </w:t>
+      </w:r>
+      <w:proofErr w:type="spellStart"/>
+      <w:r>
+        <w:t>alanının</w:t>
+      </w:r>
+      <w:proofErr w:type="spellEnd"/>
+      <w:r>
+        <w:t xml:space="preserve"> key </w:t>
+      </w:r>
+      <w:proofErr w:type="spellStart"/>
+      <w:r>
+        <w:t>olduğunu</w:t>
+      </w:r>
+      <w:proofErr w:type="spellEnd"/>
+      <w:r>
+        <w:t xml:space="preserve"> </w:t>
+      </w:r>
+      <w:proofErr w:type="spellStart"/>
+      <w:r>
+        <w:t>bildirdik</w:t>
+      </w:r>
+      <w:proofErr w:type="spellEnd"/>
+      <w:r>
+        <w:t>.</w:t>
+      </w:r>
+    </w:p>
+    <w:p>
+      <w:pPr>
+        <w:pStyle w:val="ListParagraph"/>
+        <w:numPr>
+          <w:ilvl w:val="0"/>
+          <w:numId w:val="2"/>
+        </w:numPr>
+      </w:pPr>
+      <w:proofErr w:type="spellStart"/>
+      <w:proofErr w:type="gramStart"/>
+      <w:r>
+        <w:rPr>
+          <w:b/>
+          <w:bCs/>
+          <w:highlight w:val="yellow"/>
+        </w:rPr>
+        <w:t>DatabaseGenerated</w:t>
+      </w:r>
+      <w:proofErr w:type="spellEnd"/>
+      <w:r>
+        <w:rPr>
+          <w:b/>
+          <w:bCs/>
+          <w:highlight w:val="yellow"/>
+        </w:rPr>
+        <w:t>(</w:t>
+      </w:r>
+      <w:proofErr w:type="spellStart"/>
+      <w:proofErr w:type="gramEnd"/>
+      <w:r>
+        <w:rPr>
+          <w:b/>
+          <w:bCs/>
+          <w:highlight w:val="yellow"/>
+        </w:rPr>
+        <w:t>DatabaseGeneratedOption.None</w:t>
+      </w:r>
+      <w:proofErr w:type="spellEnd"/>
+      <w:r>
+        <w:rPr>
+          <w:b/>
+          <w:bCs/>
+          <w:highlight w:val="yellow"/>
+        </w:rPr>
+        <w:t>):</w:t>
+      </w:r>
+      <w:r>
+        <w:rPr>
+          <w:rFonts w:ascii="Consolas" w:hAnsi="Consolas" w:cs="Courier New"/>
+          <w:color w:val="666600"/>
+          <w:sz w:val="17"/>
+          <w:szCs w:val="17"/>
+        </w:rPr>
+        <w:t xml:space="preserve"> </w:t>
+      </w:r>
+      <w:r>
+        <w:t xml:space="preserve">key </w:t>
+      </w:r>
+      <w:proofErr w:type="spellStart"/>
+      <w:r>
+        <w:t>alanının</w:t>
+      </w:r>
+      <w:proofErr w:type="spellEnd"/>
+      <w:r>
+        <w:t xml:space="preserve"> </w:t>
+      </w:r>
+      <w:proofErr w:type="spellStart"/>
+      <w:r>
+        <w:t>artan</w:t>
+      </w:r>
+      <w:proofErr w:type="spellEnd"/>
+      <w:r>
+        <w:t xml:space="preserve"> </w:t>
+      </w:r>
+      <w:proofErr w:type="spellStart"/>
+      <w:r>
+        <w:t>olarak</w:t>
+      </w:r>
+      <w:proofErr w:type="spellEnd"/>
+      <w:r>
+        <w:t xml:space="preserve"> </w:t>
+      </w:r>
+      <w:proofErr w:type="spellStart"/>
+      <w:r>
+        <w:t>artmasını</w:t>
+      </w:r>
+      <w:proofErr w:type="spellEnd"/>
+      <w:r>
+        <w:t xml:space="preserve"> </w:t>
+      </w:r>
+      <w:proofErr w:type="spellStart"/>
+      <w:r>
+        <w:t>engellemek</w:t>
+      </w:r>
+      <w:proofErr w:type="spellEnd"/>
+      <w:r>
+        <w:t xml:space="preserve"> </w:t>
+      </w:r>
+      <w:proofErr w:type="spellStart"/>
+      <w:r>
+        <w:t>için</w:t>
+      </w:r>
+      <w:proofErr w:type="spellEnd"/>
+      <w:r>
+        <w:t xml:space="preserve"> </w:t>
+      </w:r>
+      <w:proofErr w:type="spellStart"/>
+      <w:r>
+        <w:t>yaptık</w:t>
+      </w:r>
+      <w:proofErr w:type="spellEnd"/>
+      <w:r>
+        <w:t>.</w:t>
+      </w:r>
+    </w:p>
+    <w:p>
+      <w:pPr>
+        <w:pStyle w:val="ListParagraph"/>
+        <w:numPr>
+          <w:ilvl w:val="1"/>
+          <w:numId w:val="2"/>
+        </w:numPr>
+      </w:pPr>
+      <w:proofErr w:type="spellStart"/>
+      <w:r>
+        <w:rPr>
+          <w:b/>
+          <w:bCs/>
+          <w:highlight w:val="yellow"/>
+        </w:rPr>
+        <w:t>DatabaseGeneratedOption</w:t>
+      </w:r>
+      <w:proofErr w:type="spellEnd"/>
+      <w:r>
+        <w:t xml:space="preserve"> </w:t>
+      </w:r>
+      <w:proofErr w:type="spellStart"/>
+      <w:r>
+        <w:t>seçeneğinin</w:t>
+      </w:r>
+      <w:proofErr w:type="spellEnd"/>
+      <w:r>
+        <w:t xml:space="preserve"> </w:t>
+      </w:r>
+      <w:proofErr w:type="spellStart"/>
+      <w:r>
+        <w:t>üç</w:t>
+      </w:r>
+      <w:proofErr w:type="spellEnd"/>
+      <w:r>
+        <w:t xml:space="preserve"> </w:t>
+      </w:r>
+      <w:proofErr w:type="spellStart"/>
+      <w:r>
+        <w:t>hali</w:t>
+      </w:r>
+      <w:proofErr w:type="spellEnd"/>
+      <w:r>
+        <w:t xml:space="preserve"> </w:t>
+      </w:r>
+      <w:proofErr w:type="spellStart"/>
+      <w:r>
+        <w:t>vardır</w:t>
+      </w:r>
+      <w:proofErr w:type="spellEnd"/>
+      <w:r>
+        <w:t>.</w:t>
+      </w:r>
+    </w:p>
+    <w:p>
+      <w:pPr>
+        <w:pStyle w:val="ListParagraph"/>
+        <w:numPr>
+          <w:ilvl w:val="2"/>
+          <w:numId w:val="2"/>
+        </w:numPr>
+      </w:pPr>
+      <w:r>
+        <w:rPr>
+          <w:b/>
+          <w:bCs/>
+        </w:rPr>
+        <w:t>None</w:t>
+      </w:r>
+      <w:r>
+        <w:t xml:space="preserve">: </w:t>
+      </w:r>
+      <w:proofErr w:type="spellStart"/>
+      <w:r>
+        <w:t>otomatik</w:t>
+      </w:r>
+      <w:proofErr w:type="spellEnd"/>
+      <w:r>
+        <w:t xml:space="preserve"> </w:t>
+      </w:r>
+      <w:proofErr w:type="spellStart"/>
+      <w:r>
+        <w:t>artımı</w:t>
+      </w:r>
+      <w:proofErr w:type="spellEnd"/>
+      <w:r>
+        <w:t xml:space="preserve"> </w:t>
+      </w:r>
+      <w:proofErr w:type="spellStart"/>
+      <w:r>
+        <w:t>kapatmak</w:t>
+      </w:r>
+      <w:proofErr w:type="spellEnd"/>
+      <w:r>
+        <w:t xml:space="preserve"> </w:t>
+      </w:r>
+      <w:proofErr w:type="spellStart"/>
+      <w:r>
+        <w:t>için</w:t>
+      </w:r>
+      <w:proofErr w:type="spellEnd"/>
+      <w:r>
+        <w:t xml:space="preserve"> </w:t>
+      </w:r>
+    </w:p>
+    <w:p>
+      <w:pPr>
+        <w:pStyle w:val="ListParagraph"/>
+        <w:numPr>
+          <w:ilvl w:val="2"/>
+          <w:numId w:val="2"/>
+        </w:numPr>
+      </w:pPr>
+      <w:r>
+        <w:rPr>
+          <w:b/>
+          <w:bCs/>
+        </w:rPr>
+        <w:t>Identity</w:t>
+      </w:r>
+      <w:r>
+        <w:t xml:space="preserve">: </w:t>
+      </w:r>
+      <w:proofErr w:type="spellStart"/>
+      <w:r>
+        <w:t>otomatik</w:t>
+      </w:r>
+      <w:proofErr w:type="spellEnd"/>
+      <w:r>
+        <w:t xml:space="preserve"> </w:t>
+      </w:r>
+      <w:proofErr w:type="spellStart"/>
+      <w:r>
+        <w:t>artımı</w:t>
+      </w:r>
+      <w:proofErr w:type="spellEnd"/>
+      <w:r>
+        <w:t xml:space="preserve"> </w:t>
+      </w:r>
+      <w:proofErr w:type="spellStart"/>
+      <w:r>
+        <w:t>açmak</w:t>
+      </w:r>
+      <w:proofErr w:type="spellEnd"/>
+      <w:r>
+        <w:t xml:space="preserve"> </w:t>
+      </w:r>
+      <w:proofErr w:type="spellStart"/>
+      <w:r>
+        <w:t>için</w:t>
+      </w:r>
+      <w:proofErr w:type="spellEnd"/>
+    </w:p>
+    <w:p>
+      <w:pPr>
+        <w:pStyle w:val="ListParagraph"/>
+        <w:numPr>
+          <w:ilvl w:val="2"/>
+          <w:numId w:val="2"/>
+        </w:numPr>
+      </w:pPr>
+      <w:proofErr w:type="spellStart"/>
+      <w:r>
+        <w:rPr>
+          <w:b/>
+          <w:bCs/>
+        </w:rPr>
+        <w:t>Coputed</w:t>
+      </w:r>
+      <w:proofErr w:type="spellEnd"/>
+      <w:r>
+        <w:t xml:space="preserve">: </w:t>
+      </w:r>
+      <w:proofErr w:type="spellStart"/>
+      <w:r>
+        <w:t>iki</w:t>
+      </w:r>
+      <w:proofErr w:type="spellEnd"/>
+      <w:r>
+        <w:t xml:space="preserve"> </w:t>
+      </w:r>
+      <w:proofErr w:type="spellStart"/>
+      <w:r>
+        <w:t>alanın</w:t>
+      </w:r>
+      <w:proofErr w:type="spellEnd"/>
+      <w:r>
+        <w:t xml:space="preserve"> </w:t>
+      </w:r>
+      <w:proofErr w:type="spellStart"/>
+      <w:r>
+        <w:t>toplanması</w:t>
+      </w:r>
+      <w:proofErr w:type="spellEnd"/>
+      <w:r>
+        <w:t xml:space="preserve"> </w:t>
+      </w:r>
+      <w:proofErr w:type="spellStart"/>
+      <w:r>
+        <w:t>ile</w:t>
+      </w:r>
+      <w:proofErr w:type="spellEnd"/>
+      <w:r>
+        <w:t xml:space="preserve"> </w:t>
+      </w:r>
+      <w:proofErr w:type="spellStart"/>
+      <w:r>
+        <w:t>oluşan</w:t>
+      </w:r>
+      <w:proofErr w:type="spellEnd"/>
+      <w:r>
+        <w:t xml:space="preserve"> key </w:t>
+      </w:r>
+      <w:proofErr w:type="spellStart"/>
+      <w:r>
+        <w:t>değeri</w:t>
+      </w:r>
+      <w:proofErr w:type="spellEnd"/>
+    </w:p>
+    <w:p/>
+    <w:p/>
+    <w:p/>
+    <w:p/>
+    <w:p/>
+    <w:p/>
+    <w:p/>
+    <w:p/>
+    <w:p>
+      <w:pPr>
+        <w:rPr>
+          <w:b/>
+          <w:bCs/>
+          <w:color w:val="00B0F0"/>
+          <w:sz w:val="28"/>
+          <w:szCs w:val="28"/>
+        </w:rPr>
+      </w:pPr>
+      <w:proofErr w:type="spellStart"/>
+      <w:r>
+        <w:rPr>
+          <w:b/>
+          <w:bCs/>
+          <w:color w:val="00B0F0"/>
+          <w:sz w:val="28"/>
+          <w:szCs w:val="28"/>
+        </w:rPr>
+        <w:lastRenderedPageBreak/>
+        <w:t>Kullanılan</w:t>
+      </w:r>
+      <w:proofErr w:type="spellEnd"/>
+      <w:r>
+        <w:rPr>
+          <w:b/>
+          <w:bCs/>
+          <w:color w:val="00B0F0"/>
+          <w:sz w:val="28"/>
+          <w:szCs w:val="28"/>
+        </w:rPr>
+        <w:t xml:space="preserve"> </w:t>
+      </w:r>
+      <w:proofErr w:type="spellStart"/>
+      <w:r>
+        <w:rPr>
+          <w:b/>
+          <w:bCs/>
+          <w:color w:val="00B0F0"/>
+          <w:sz w:val="28"/>
+          <w:szCs w:val="28"/>
+        </w:rPr>
+        <w:t>attributler</w:t>
+      </w:r>
+      <w:proofErr w:type="spellEnd"/>
+    </w:p>
+    <w:p>
+      <w:r>
+        <w:rPr>
+          <w:b/>
+          <w:bCs/>
+        </w:rPr>
+        <w:t>[</w:t>
+      </w:r>
+      <w:proofErr w:type="spellStart"/>
+      <w:r>
+        <w:rPr>
+          <w:b/>
+          <w:bCs/>
+        </w:rPr>
+        <w:t>NotMapped</w:t>
+      </w:r>
+      <w:proofErr w:type="spellEnd"/>
+      <w:r>
+        <w:rPr>
+          <w:b/>
+          <w:bCs/>
+        </w:rPr>
+        <w:t>]</w:t>
+      </w:r>
+      <w:r>
+        <w:rPr>
+          <w:b/>
+          <w:bCs/>
+        </w:rPr>
+        <w:t>:</w:t>
+      </w:r>
+      <w:r>
+        <w:t xml:space="preserve"> data transfer </w:t>
+      </w:r>
+      <w:proofErr w:type="spellStart"/>
+      <w:r>
+        <w:t>objesi</w:t>
+      </w:r>
+      <w:proofErr w:type="spellEnd"/>
+      <w:r>
+        <w:t xml:space="preserve"> </w:t>
+      </w:r>
+      <w:proofErr w:type="spellStart"/>
+      <w:r>
+        <w:t>olan</w:t>
+      </w:r>
+      <w:proofErr w:type="spellEnd"/>
+      <w:r>
+        <w:t xml:space="preserve"> “</w:t>
+      </w:r>
+      <w:proofErr w:type="spellStart"/>
+      <w:r>
+        <w:t>OkulS</w:t>
+      </w:r>
+      <w:proofErr w:type="spellEnd"/>
+      <w:r>
+        <w:t xml:space="preserve">” </w:t>
+      </w:r>
+      <w:proofErr w:type="spellStart"/>
+      <w:r>
+        <w:t>içinde</w:t>
+      </w:r>
+      <w:proofErr w:type="spellEnd"/>
+      <w:r>
+        <w:t xml:space="preserve"> </w:t>
+      </w:r>
+      <w:proofErr w:type="spellStart"/>
+      <w:r>
+        <w:t>tanımlanan</w:t>
+      </w:r>
+      <w:proofErr w:type="spellEnd"/>
+      <w:r>
+        <w:t xml:space="preserve"> “</w:t>
+      </w:r>
+      <w:proofErr w:type="spellStart"/>
+      <w:r>
+        <w:t>İlAdi</w:t>
+      </w:r>
+      <w:proofErr w:type="spellEnd"/>
+      <w:r>
+        <w:t xml:space="preserve">”” </w:t>
+      </w:r>
+      <w:proofErr w:type="spellStart"/>
+      <w:r>
+        <w:t>ve</w:t>
+      </w:r>
+      <w:proofErr w:type="spellEnd"/>
+      <w:r>
+        <w:t xml:space="preserve"> “</w:t>
+      </w:r>
+      <w:proofErr w:type="spellStart"/>
+      <w:r>
+        <w:t>İlceAdi</w:t>
+      </w:r>
+      <w:proofErr w:type="spellEnd"/>
+      <w:r>
+        <w:t xml:space="preserve">” </w:t>
+      </w:r>
+      <w:proofErr w:type="spellStart"/>
+      <w:r>
+        <w:t>alanlarının</w:t>
+      </w:r>
+      <w:proofErr w:type="spellEnd"/>
+      <w:r>
+        <w:t xml:space="preserve"> database de create </w:t>
+      </w:r>
+      <w:proofErr w:type="spellStart"/>
+      <w:r>
+        <w:t>aşamasında</w:t>
+      </w:r>
+      <w:proofErr w:type="spellEnd"/>
+      <w:r>
+        <w:t xml:space="preserve"> </w:t>
+      </w:r>
+      <w:proofErr w:type="spellStart"/>
+      <w:r>
+        <w:t>oluşt</w:t>
+      </w:r>
+      <w:proofErr w:type="spellEnd"/>
+      <w:r>
+        <w:t xml:space="preserve"> </w:t>
+      </w:r>
+      <w:proofErr w:type="spellStart"/>
+      <w:r>
+        <w:t>urulmasını</w:t>
+      </w:r>
+      <w:proofErr w:type="spellEnd"/>
+      <w:r>
+        <w:t xml:space="preserve"> </w:t>
+      </w:r>
+      <w:proofErr w:type="spellStart"/>
+      <w:r>
+        <w:t>önlemek</w:t>
+      </w:r>
+      <w:proofErr w:type="spellEnd"/>
+      <w:r>
+        <w:t xml:space="preserve"> </w:t>
+      </w:r>
+      <w:proofErr w:type="spellStart"/>
+      <w:r>
+        <w:t>için</w:t>
+      </w:r>
+      <w:proofErr w:type="spellEnd"/>
+      <w:r>
+        <w:t xml:space="preserve"> </w:t>
+      </w:r>
+      <w:proofErr w:type="spellStart"/>
+      <w:r>
+        <w:t>kullanılır</w:t>
+      </w:r>
+      <w:proofErr w:type="spellEnd"/>
+      <w:r>
+        <w:t>.</w:t>
+      </w:r>
+    </w:p>
+    <w:p>
+      <w:r>
+        <w:rPr>
+          <w:noProof/>
+        </w:rPr>
+        <w:drawing>
+          <wp:inline distT="0" distB="0" distL="0" distR="0" wp14:anchorId="78C7101E" wp14:editId="07C2485C">
+            <wp:extent cx="5429250" cy="1857375"/>
+            <wp:effectExtent l="0" t="0" r="0" b="9525"/>
+            <wp:docPr id="1354208935" name="Picture 1"/>
+            <wp:cNvGraphicFramePr>
+              <a:graphicFrameLocks xmlns:a="http://schemas.openxmlformats.org/drawingml/2006/main" noChangeAspect="1"/>
+            </wp:cNvGraphicFramePr>
+            <a:graphic xmlns:a="http://schemas.openxmlformats.org/drawingml/2006/main">
+              <a:graphicData uri="http://schemas.openxmlformats.org/drawingml/2006/picture">
+                <pic:pic xmlns:pic="http://schemas.openxmlformats.org/drawingml/2006/picture">
+                  <pic:nvPicPr>
+                    <pic:cNvPr id="1354208935" name=""/>
+                    <pic:cNvPicPr/>
+                  </pic:nvPicPr>
+                  <pic:blipFill>
+                    <a:blip r:embed="rId5"/>
+                    <a:stretch>
+                      <a:fillRect/>
+                    </a:stretch>
+                  </pic:blipFill>
+                  <pic:spPr>
+                    <a:xfrm>
+                      <a:off x="0" y="0"/>
+                      <a:ext cx="5429250" cy="1857375"/>
+                    </a:xfrm>
+                    <a:prstGeom prst="rect">
+                      <a:avLst/>
+                    </a:prstGeom>
+                  </pic:spPr>
+                </pic:pic>
+              </a:graphicData>
+            </a:graphic>
+          </wp:inline>
+        </w:drawing>
+      </w:r>
+    </w:p>
+    <w:p>
+      <w:r>
+        <w:rPr>
+          <w:noProof/>
+        </w:rPr>
+        <w:drawing>
+          <wp:inline distT="0" distB="0" distL="0" distR="0" wp14:anchorId="0B4A39BB" wp14:editId="399581D1">
+            <wp:extent cx="4257675" cy="1314450"/>
+            <wp:effectExtent l="0" t="0" r="9525" b="0"/>
+            <wp:docPr id="685918086" name="Picture 1"/>
+            <wp:cNvGraphicFramePr>
+              <a:graphicFrameLocks xmlns:a="http://schemas.openxmlformats.org/drawingml/2006/main" noChangeAspect="1"/>
+            </wp:cNvGraphicFramePr>
+            <a:graphic xmlns:a="http://schemas.openxmlformats.org/drawingml/2006/main">
+              <a:graphicData uri="http://schemas.openxmlformats.org/drawingml/2006/picture">
+                <pic:pic xmlns:pic="http://schemas.openxmlformats.org/drawingml/2006/picture">
+                  <pic:nvPicPr>
+                    <pic:cNvPr id="685918086" name=""/>
+                    <pic:cNvPicPr/>
+                  </pic:nvPicPr>
+                  <pic:blipFill>
+                    <a:blip r:embed="rId6"/>
+                    <a:stretch>
+                      <a:fillRect/>
+                    </a:stretch>
+                  </pic:blipFill>
+                  <pic:spPr>
+                    <a:xfrm>
+                      <a:off x="0" y="0"/>
+                      <a:ext cx="4257675" cy="1314450"/>
+                    </a:xfrm>
+                    <a:prstGeom prst="rect">
+                      <a:avLst/>
+                    </a:prstGeom>
+                  </pic:spPr>
+                </pic:pic>
+              </a:graphicData>
+            </a:graphic>
+          </wp:inline>
+        </w:drawing>
+      </w:r>
+    </w:p>
+    <w:p/>
+    <w:p/>
     <w:sectPr>
       <w:pgSz w:w="12240" w:h="15840"/>
       <w:pgMar w:top="1440" w:right="1440" w:bottom="1440" w:left="1440" w:header="720" w:footer="720" w:gutter="0"/>
@@ -25,8 +1309,197 @@
 </w:document>
 </file>
 
+<file path=word/numbering.xml><?xml version="1.0" encoding="utf-8"?>
+<w:numbering xmlns:wpc="http://schemas.microsoft.com/office/word/2010/wordprocessingCanvas" xmlns:cx="http://schemas.microsoft.com/office/drawing/2014/chartex" xmlns:cx1="http://schemas.microsoft.com/office/drawing/2015/9/8/chartex" xmlns:cx2="http://schemas.microsoft.com/office/drawing/2015/10/21/chartex" xmlns:cx3="http://schemas.microsoft.com/office/drawing/2016/5/9/chartex" xmlns:cx4="http://schemas.microsoft.com/office/drawing/2016/5/10/chartex" xmlns:cx5="http://schemas.microsoft.com/office/drawing/2016/5/11/chartex" xmlns:cx6="http://schemas.microsoft.com/office/drawing/2016/5/12/chartex" xmlns:cx7="http://schemas.microsoft.com/office/drawing/2016/5/13/chartex" xmlns:cx8="http://schemas.microsoft.com/office/drawing/2016/5/14/chartex" xmlns:mc="http://schemas.openxmlformats.org/markup-compatibility/2006" xmlns:aink="http://schemas.microsoft.com/office/drawing/2016/ink" xmlns:am3d="http://schemas.microsoft.com/office/drawing/2017/model3d" xmlns:o="urn:schemas-microsoft-com:office:office" xmlns:oel="http://schemas.microsoft.com/office/2019/extlst" xmlns:r="http://schemas.openxmlformats.org/officeDocument/2006/relationships" xmlns:m="http://schemas.openxmlformats.org/officeDocument/2006/math" xmlns:v="urn:schemas-microsoft-com:vml" xmlns:wp14="http://schemas.microsoft.com/office/word/2010/wordprocessingDrawing" xmlns:wp="http://schemas.openxmlformats.org/drawingml/2006/wordprocessingDrawing" xmlns:w10="urn:schemas-microsoft-com:office:word" xmlns:w="http://schemas.openxmlformats.org/wordprocessingml/2006/main" xmlns:w14="http://schemas.microsoft.com/office/word/2010/wordml" xmlns:w15="http://schemas.microsoft.com/office/word/2012/wordml" xmlns:w16cex="http://schemas.microsoft.com/office/word/2018/wordml/cex" xmlns:w16cid="http://schemas.microsoft.com/office/word/2016/wordml/cid" xmlns:w16="http://schemas.microsoft.com/office/word/2018/wordml" xmlns:w16du="http://schemas.microsoft.com/office/word/2023/wordml/word16du" xmlns:w16sdtdh="http://schemas.microsoft.com/office/word/2020/wordml/sdtdatahash" xmlns:w16se="http://schemas.microsoft.com/office/word/2015/wordml/symex" xmlns:wpg="http://schemas.microsoft.com/office/word/2010/wordprocessingGroup" xmlns:wpi="http://schemas.microsoft.com/office/word/2010/wordprocessingInk" xmlns:wne="http://schemas.microsoft.com/office/word/2006/wordml" xmlns:wps="http://schemas.microsoft.com/office/word/2010/wordprocessingShape" mc:Ignorable="w14 w15 w16se w16cid w16 w16cex w16sdtdh w16du wp14">
+  <w:abstractNum w:abstractNumId="0" w15:restartNumberingAfterBreak="0">
+    <w:nsid w:val="44A479EB"/>
+    <w:multiLevelType w:val="hybridMultilevel"/>
+    <w:tmpl w:val="5E9C133E"/>
+    <w:lvl w:ilvl="0" w:tplc="0409000F">
+      <w:start w:val="1"/>
+      <w:numFmt w:val="decimal"/>
+      <w:lvlText w:val="%1."/>
+      <w:lvlJc w:val="left"/>
+      <w:pPr>
+        <w:ind w:left="720" w:hanging="360"/>
+      </w:pPr>
+      <w:rPr>
+        <w:rFonts w:hint="default"/>
+      </w:rPr>
+    </w:lvl>
+    <w:lvl w:ilvl="1" w:tplc="04090019">
+      <w:start w:val="1"/>
+      <w:numFmt w:val="lowerLetter"/>
+      <w:lvlText w:val="%2."/>
+      <w:lvlJc w:val="left"/>
+      <w:pPr>
+        <w:ind w:left="1440" w:hanging="360"/>
+      </w:pPr>
+    </w:lvl>
+    <w:lvl w:ilvl="2" w:tplc="0409001B">
+      <w:start w:val="1"/>
+      <w:numFmt w:val="lowerRoman"/>
+      <w:lvlText w:val="%3."/>
+      <w:lvlJc w:val="right"/>
+      <w:pPr>
+        <w:ind w:left="2160" w:hanging="180"/>
+      </w:pPr>
+    </w:lvl>
+    <w:lvl w:ilvl="3" w:tplc="0409000F" w:tentative="1">
+      <w:start w:val="1"/>
+      <w:numFmt w:val="decimal"/>
+      <w:lvlText w:val="%4."/>
+      <w:lvlJc w:val="left"/>
+      <w:pPr>
+        <w:ind w:left="2880" w:hanging="360"/>
+      </w:pPr>
+    </w:lvl>
+    <w:lvl w:ilvl="4" w:tplc="04090019" w:tentative="1">
+      <w:start w:val="1"/>
+      <w:numFmt w:val="lowerLetter"/>
+      <w:lvlText w:val="%5."/>
+      <w:lvlJc w:val="left"/>
+      <w:pPr>
+        <w:ind w:left="3600" w:hanging="360"/>
+      </w:pPr>
+    </w:lvl>
+    <w:lvl w:ilvl="5" w:tplc="0409001B" w:tentative="1">
+      <w:start w:val="1"/>
+      <w:numFmt w:val="lowerRoman"/>
+      <w:lvlText w:val="%6."/>
+      <w:lvlJc w:val="right"/>
+      <w:pPr>
+        <w:ind w:left="4320" w:hanging="180"/>
+      </w:pPr>
+    </w:lvl>
+    <w:lvl w:ilvl="6" w:tplc="0409000F" w:tentative="1">
+      <w:start w:val="1"/>
+      <w:numFmt w:val="decimal"/>
+      <w:lvlText w:val="%7."/>
+      <w:lvlJc w:val="left"/>
+      <w:pPr>
+        <w:ind w:left="5040" w:hanging="360"/>
+      </w:pPr>
+    </w:lvl>
+    <w:lvl w:ilvl="7" w:tplc="04090019" w:tentative="1">
+      <w:start w:val="1"/>
+      <w:numFmt w:val="lowerLetter"/>
+      <w:lvlText w:val="%8."/>
+      <w:lvlJc w:val="left"/>
+      <w:pPr>
+        <w:ind w:left="5760" w:hanging="360"/>
+      </w:pPr>
+    </w:lvl>
+    <w:lvl w:ilvl="8" w:tplc="0409001B" w:tentative="1">
+      <w:start w:val="1"/>
+      <w:numFmt w:val="lowerRoman"/>
+      <w:lvlText w:val="%9."/>
+      <w:lvlJc w:val="right"/>
+      <w:pPr>
+        <w:ind w:left="6480" w:hanging="180"/>
+      </w:pPr>
+    </w:lvl>
+  </w:abstractNum>
+  <w:abstractNum w:abstractNumId="1" w15:restartNumberingAfterBreak="0">
+    <w:nsid w:val="6584550E"/>
+    <w:multiLevelType w:val="hybridMultilevel"/>
+    <w:tmpl w:val="7E3066D4"/>
+    <w:lvl w:ilvl="0" w:tplc="0409000F">
+      <w:start w:val="1"/>
+      <w:numFmt w:val="decimal"/>
+      <w:lvlText w:val="%1."/>
+      <w:lvlJc w:val="left"/>
+      <w:pPr>
+        <w:ind w:left="720" w:hanging="360"/>
+      </w:pPr>
+      <w:rPr>
+        <w:rFonts w:hint="default"/>
+      </w:rPr>
+    </w:lvl>
+    <w:lvl w:ilvl="1" w:tplc="04090019" w:tentative="1">
+      <w:start w:val="1"/>
+      <w:numFmt w:val="lowerLetter"/>
+      <w:lvlText w:val="%2."/>
+      <w:lvlJc w:val="left"/>
+      <w:pPr>
+        <w:ind w:left="1440" w:hanging="360"/>
+      </w:pPr>
+    </w:lvl>
+    <w:lvl w:ilvl="2" w:tplc="0409001B" w:tentative="1">
+      <w:start w:val="1"/>
+      <w:numFmt w:val="lowerRoman"/>
+      <w:lvlText w:val="%3."/>
+      <w:lvlJc w:val="right"/>
+      <w:pPr>
+        <w:ind w:left="2160" w:hanging="180"/>
+      </w:pPr>
+    </w:lvl>
+    <w:lvl w:ilvl="3" w:tplc="0409000F" w:tentative="1">
+      <w:start w:val="1"/>
+      <w:numFmt w:val="decimal"/>
+      <w:lvlText w:val="%4."/>
+      <w:lvlJc w:val="left"/>
+      <w:pPr>
+        <w:ind w:left="2880" w:hanging="360"/>
+      </w:pPr>
+    </w:lvl>
+    <w:lvl w:ilvl="4" w:tplc="04090019" w:tentative="1">
+      <w:start w:val="1"/>
+      <w:numFmt w:val="lowerLetter"/>
+      <w:lvlText w:val="%5."/>
+      <w:lvlJc w:val="left"/>
+      <w:pPr>
+        <w:ind w:left="3600" w:hanging="360"/>
+      </w:pPr>
+    </w:lvl>
+    <w:lvl w:ilvl="5" w:tplc="0409001B" w:tentative="1">
+      <w:start w:val="1"/>
+      <w:numFmt w:val="lowerRoman"/>
+      <w:lvlText w:val="%6."/>
+      <w:lvlJc w:val="right"/>
+      <w:pPr>
+        <w:ind w:left="4320" w:hanging="180"/>
+      </w:pPr>
+    </w:lvl>
+    <w:lvl w:ilvl="6" w:tplc="0409000F" w:tentative="1">
+      <w:start w:val="1"/>
+      <w:numFmt w:val="decimal"/>
+      <w:lvlText w:val="%7."/>
+      <w:lvlJc w:val="left"/>
+      <w:pPr>
+        <w:ind w:left="5040" w:hanging="360"/>
+      </w:pPr>
+    </w:lvl>
+    <w:lvl w:ilvl="7" w:tplc="04090019" w:tentative="1">
+      <w:start w:val="1"/>
+      <w:numFmt w:val="lowerLetter"/>
+      <w:lvlText w:val="%8."/>
+      <w:lvlJc w:val="left"/>
+      <w:pPr>
+        <w:ind w:left="5760" w:hanging="360"/>
+      </w:pPr>
+    </w:lvl>
+    <w:lvl w:ilvl="8" w:tplc="0409001B" w:tentative="1">
+      <w:start w:val="1"/>
+      <w:numFmt w:val="lowerRoman"/>
+      <w:lvlText w:val="%9."/>
+      <w:lvlJc w:val="right"/>
+      <w:pPr>
+        <w:ind w:left="6480" w:hanging="180"/>
+      </w:pPr>
+    </w:lvl>
+  </w:abstractNum>
+  <w:num w:numId="1" w16cid:durableId="1382053320">
+    <w:abstractNumId w:val="1"/>
+  </w:num>
+  <w:num w:numId="2" w16cid:durableId="498345773">
+    <w:abstractNumId w:val="0"/>
+  </w:num>
+</w:numbering>
+</file>
+
 <file path=word/styles.xml><?xml version="1.0" encoding="utf-8"?>
-<w:styles xmlns:mc="http://schemas.openxmlformats.org/markup-compatibility/2006" xmlns:r="http://schemas.openxmlformats.org/officeDocument/2006/relationships" xmlns:w="http://schemas.openxmlformats.org/wordprocessingml/2006/main" xmlns:w14="http://schemas.microsoft.com/office/word/2010/wordml" xmlns:w15="http://schemas.microsoft.com/office/word/2012/wordml" xmlns:w16cex="http://schemas.microsoft.com/office/word/2018/wordml/cex" xmlns:w16cid="http://schemas.microsoft.com/office/word/2016/wordml/cid" xmlns:w16="http://schemas.microsoft.com/office/word/2018/wordml" xmlns:w16sdtdh="http://schemas.microsoft.com/office/word/2020/wordml/sdtdatahash" xmlns:w16se="http://schemas.microsoft.com/office/word/2015/wordml/symex" mc:Ignorable="w14 w15 w16se w16cid w16 w16cex w16sdtdh">
+<w:styles xmlns:mc="http://schemas.openxmlformats.org/markup-compatibility/2006" xmlns:r="http://schemas.openxmlformats.org/officeDocument/2006/relationships" xmlns:w="http://schemas.openxmlformats.org/wordprocessingml/2006/main" xmlns:w14="http://schemas.microsoft.com/office/word/2010/wordml" xmlns:w15="http://schemas.microsoft.com/office/word/2012/wordml" xmlns:w16cex="http://schemas.microsoft.com/office/word/2018/wordml/cex" xmlns:w16cid="http://schemas.microsoft.com/office/word/2016/wordml/cid" xmlns:w16="http://schemas.microsoft.com/office/word/2018/wordml" xmlns:w16du="http://schemas.microsoft.com/office/word/2023/wordml/word16du" xmlns:w16sdtdh="http://schemas.microsoft.com/office/word/2020/wordml/sdtdatahash" xmlns:w16se="http://schemas.microsoft.com/office/word/2015/wordml/symex" mc:Ignorable="w14 w15 w16se w16cid w16 w16cex w16sdtdh w16du">
   <w:docDefaults>
     <w:rPrDefault>
       <w:rPr>
@@ -437,7 +1910,7 @@
     <w:link w:val="Heading1Char"/>
     <w:uiPriority w:val="9"/>
     <w:qFormat/>
-    <w:rsid w:val="00922A2B"/>
+    <w:rsid w:val="0028406B"/>
     <w:pPr>
       <w:keepNext/>
       <w:keepLines/>
@@ -447,14 +1920,13 @@
     <w:rPr>
       <w:rFonts w:eastAsiaTheme="majorEastAsia" w:cstheme="majorBidi"/>
       <w:color w:val="C00000"/>
-      <w:sz w:val="32"/>
+      <w:sz w:val="28"/>
       <w:szCs w:val="32"/>
     </w:rPr>
   </w:style>
   <w:style w:type="character" w:default="1" w:styleId="DefaultParagraphFont">
     <w:name w:val="Default Paragraph Font"/>
     <w:uiPriority w:val="1"/>
-    <w:semiHidden/>
     <w:unhideWhenUsed/>
   </w:style>
   <w:style w:type="table" w:default="1" w:styleId="TableNormal">
@@ -483,12 +1955,41 @@
     <w:basedOn w:val="DefaultParagraphFont"/>
     <w:link w:val="Heading1"/>
     <w:uiPriority w:val="9"/>
-    <w:rsid w:val="00922A2B"/>
+    <w:rsid w:val="0028406B"/>
     <w:rPr>
       <w:rFonts w:ascii="Bahnschrift" w:eastAsiaTheme="majorEastAsia" w:hAnsi="Bahnschrift" w:cstheme="majorBidi"/>
       <w:color w:val="C00000"/>
-      <w:sz w:val="32"/>
+      <w:sz w:val="28"/>
       <w:szCs w:val="32"/>
+    </w:rPr>
+  </w:style>
+  <w:style w:type="paragraph" w:styleId="ListParagraph">
+    <w:name w:val="List Paragraph"/>
+    <w:basedOn w:val="Normal"/>
+    <w:uiPriority w:val="34"/>
+    <w:qFormat/>
+    <w:rsid w:val="0028406B"/>
+    <w:pPr>
+      <w:ind w:left="720"/>
+      <w:contextualSpacing/>
+    </w:pPr>
+  </w:style>
+  <w:style w:type="paragraph" w:styleId="NormalWeb">
+    <w:name w:val="Normal (Web)"/>
+    <w:basedOn w:val="Normal"/>
+    <w:uiPriority w:val="99"/>
+    <w:semiHidden/>
+    <w:unhideWhenUsed/>
+    <w:rsid w:val="0028406B"/>
+    <w:pPr>
+      <w:spacing w:before="100" w:beforeAutospacing="1" w:after="100" w:afterAutospacing="1" w:line="240" w:lineRule="auto"/>
+    </w:pPr>
+    <w:rPr>
+      <w:rFonts w:ascii="Times New Roman" w:eastAsiaTheme="minorEastAsia" w:hAnsi="Times New Roman" w:cs="Times New Roman"/>
+      <w:kern w:val="0"/>
+      <w:sz w:val="24"/>
+      <w:szCs w:val="24"/>
+      <w14:ligatures w14:val="none"/>
     </w:rPr>
   </w:style>
 </w:styles>
@@ -787,4 +2288,41 @@
     </a:ext>
   </a:extLst>
 </a:theme>
+</file>
+
+<file path=word/webextensions/taskpanes.xml><?xml version="1.0" encoding="utf-8"?>
+<wetp:taskpanes xmlns:wetp="http://schemas.microsoft.com/office/webextensions/taskpanes/2010/11">
+  <wetp:taskpane dockstate="right" visibility="0" width="350" row="0">
+    <wetp:webextensionref xmlns:r="http://schemas.openxmlformats.org/officeDocument/2006/relationships" r:id="rId1"/>
+  </wetp:taskpane>
+  <wetp:taskpane dockstate="right" visibility="0" width="350" row="1">
+    <wetp:webextensionref xmlns:r="http://schemas.openxmlformats.org/officeDocument/2006/relationships" r:id="rId2"/>
+  </wetp:taskpane>
+</wetp:taskpanes>
+</file>
+
+<file path=word/webextensions/webextension1.xml><?xml version="1.0" encoding="utf-8"?>
+<we:webextension xmlns:we="http://schemas.microsoft.com/office/webextensions/webextension/2010/11" id="{CA05534D-566A-45FA-96E4-EA74F6E6B7F4}">
+  <we:reference id="wa104382008" version="1.1.0.1" store="en-US" storeType="OMEX"/>
+  <we:alternateReferences>
+    <we:reference id="wa104382008" version="1.1.0.1" store="wa104382008" storeType="OMEX"/>
+  </we:alternateReferences>
+  <we:properties/>
+  <we:bindings/>
+  <we:snapshot xmlns:r="http://schemas.openxmlformats.org/officeDocument/2006/relationships"/>
+</we:webextension>
+</file>
+
+<file path=word/webextensions/webextension2.xml><?xml version="1.0" encoding="utf-8"?>
+<we:webextension xmlns:we="http://schemas.microsoft.com/office/webextensions/webextension/2010/11" id="{25258105-8B24-479F-BE90-45346C17F8DF}">
+  <we:reference id="wa200000011" version="1.0.1.0" store="en-US" storeType="OMEX"/>
+  <we:alternateReferences>
+    <we:reference id="wa200000011" version="1.0.1.0" store="wa200000011" storeType="OMEX"/>
+  </we:alternateReferences>
+  <we:properties>
+    <we:property name="theme" value="&quot;Monokai&quot;"/>
+  </we:properties>
+  <we:bindings/>
+  <we:snapshot xmlns:r="http://schemas.openxmlformats.org/officeDocument/2006/relationships"/>
+</we:webextension>
 </file>
</xml_diff>